<commit_message>
small update to report
</commit_message>
<xml_diff>
--- a/Project_report/Project_report.docx
+++ b/Project_report/Project_report.docx
@@ -1425,20 +1425,6 @@
     </w:p>
     <w:p>
       <w:pPr>
-        <w:rPr>
-          <w:rFonts w:ascii="Times New Roman" w:cs="Times New Roman" w:eastAsia="Times New Roman" w:hAnsi="Times New Roman"/>
-          <w:sz w:val="36"/>
-          <w:szCs w:val="36"/>
-        </w:rPr>
-      </w:pPr>
-      <w:r>
-        <w:rPr>
-          <w:rtl w:val="0"/>
-        </w:rPr>
-      </w:r>
-    </w:p>
-    <w:p>
-      <w:pPr>
         <w:pStyle w:val="Heading1"/>
         <w:rPr>
           <w:rFonts w:ascii="Times New Roman" w:cs="Times New Roman" w:eastAsia="Times New Roman" w:hAnsi="Times New Roman"/>
@@ -1446,7 +1432,7 @@
           <w:szCs w:val="36"/>
         </w:rPr>
       </w:pPr>
-      <w:bookmarkStart w:colFirst="0" w:colLast="0" w:name="_qak2duftri3y" w:id="4"/>
+      <w:bookmarkStart w:colFirst="0" w:colLast="0" w:name="_f6nyeoldws4x" w:id="4"/>
       <w:bookmarkEnd w:id="4"/>
       <w:r>
         <w:rPr>
@@ -1455,6 +1441,135 @@
           <w:szCs w:val="36"/>
           <w:rtl w:val="0"/>
         </w:rPr>
+        <w:t xml:space="preserve">Material</w:t>
+      </w:r>
+    </w:p>
+    <w:p>
+      <w:pPr>
+        <w:rPr>
+          <w:rFonts w:ascii="Times New Roman" w:cs="Times New Roman" w:eastAsia="Times New Roman" w:hAnsi="Times New Roman"/>
+          <w:sz w:val="36"/>
+          <w:szCs w:val="36"/>
+        </w:rPr>
+      </w:pPr>
+      <w:r>
+        <w:rPr>
+          <w:rtl w:val="0"/>
+        </w:rPr>
+      </w:r>
+    </w:p>
+    <w:p>
+      <w:pPr>
+        <w:rPr>
+          <w:rFonts w:ascii="Times New Roman" w:cs="Times New Roman" w:eastAsia="Times New Roman" w:hAnsi="Times New Roman"/>
+          <w:sz w:val="36"/>
+          <w:szCs w:val="36"/>
+        </w:rPr>
+      </w:pPr>
+      <w:r>
+        <w:rPr>
+          <w:rtl w:val="0"/>
+        </w:rPr>
+      </w:r>
+    </w:p>
+    <w:p>
+      <w:pPr>
+        <w:pStyle w:val="Heading1"/>
+        <w:rPr>
+          <w:rFonts w:ascii="Times New Roman" w:cs="Times New Roman" w:eastAsia="Times New Roman" w:hAnsi="Times New Roman"/>
+          <w:sz w:val="36"/>
+          <w:szCs w:val="36"/>
+        </w:rPr>
+      </w:pPr>
+      <w:bookmarkStart w:colFirst="0" w:colLast="0" w:name="_mgq1yahj5bi9" w:id="5"/>
+      <w:bookmarkEnd w:id="5"/>
+      <w:r>
+        <w:rPr>
+          <w:rFonts w:ascii="Times New Roman" w:cs="Times New Roman" w:eastAsia="Times New Roman" w:hAnsi="Times New Roman"/>
+          <w:sz w:val="36"/>
+          <w:szCs w:val="36"/>
+          <w:rtl w:val="0"/>
+        </w:rPr>
+        <w:t xml:space="preserve">Methodology</w:t>
+      </w:r>
+    </w:p>
+    <w:p>
+      <w:pPr>
+        <w:rPr>
+          <w:rFonts w:ascii="Times New Roman" w:cs="Times New Roman" w:eastAsia="Times New Roman" w:hAnsi="Times New Roman"/>
+          <w:sz w:val="36"/>
+          <w:szCs w:val="36"/>
+        </w:rPr>
+      </w:pPr>
+      <w:r>
+        <w:rPr>
+          <w:rtl w:val="0"/>
+        </w:rPr>
+      </w:r>
+    </w:p>
+    <w:p>
+      <w:pPr>
+        <w:rPr>
+          <w:rFonts w:ascii="Times New Roman" w:cs="Times New Roman" w:eastAsia="Times New Roman" w:hAnsi="Times New Roman"/>
+          <w:sz w:val="36"/>
+          <w:szCs w:val="36"/>
+        </w:rPr>
+      </w:pPr>
+      <w:r>
+        <w:rPr>
+          <w:rtl w:val="0"/>
+        </w:rPr>
+      </w:r>
+    </w:p>
+    <w:p>
+      <w:pPr>
+        <w:pStyle w:val="Heading1"/>
+        <w:rPr>
+          <w:rFonts w:ascii="Times New Roman" w:cs="Times New Roman" w:eastAsia="Times New Roman" w:hAnsi="Times New Roman"/>
+          <w:sz w:val="36"/>
+          <w:szCs w:val="36"/>
+        </w:rPr>
+      </w:pPr>
+      <w:bookmarkStart w:colFirst="0" w:colLast="0" w:name="_vfgkos7jn2u7" w:id="6"/>
+      <w:bookmarkEnd w:id="6"/>
+      <w:r>
+        <w:rPr>
+          <w:rFonts w:ascii="Times New Roman" w:cs="Times New Roman" w:eastAsia="Times New Roman" w:hAnsi="Times New Roman"/>
+          <w:sz w:val="36"/>
+          <w:szCs w:val="36"/>
+          <w:rtl w:val="0"/>
+        </w:rPr>
+        <w:t xml:space="preserve">Implementation</w:t>
+      </w:r>
+    </w:p>
+    <w:p>
+      <w:pPr>
+        <w:rPr/>
+      </w:pPr>
+      <w:r>
+        <w:rPr>
+          <w:rtl w:val="0"/>
+        </w:rPr>
+      </w:r>
+    </w:p>
+    <w:p>
+      <w:pPr>
+        <w:pStyle w:val="Heading1"/>
+        <w:rPr>
+          <w:rFonts w:ascii="Times New Roman" w:cs="Times New Roman" w:eastAsia="Times New Roman" w:hAnsi="Times New Roman"/>
+          <w:sz w:val="36"/>
+          <w:szCs w:val="36"/>
+        </w:rPr>
+      </w:pPr>
+      <w:bookmarkStart w:colFirst="0" w:colLast="0" w:name="_qak2duftri3y" w:id="7"/>
+      <w:bookmarkEnd w:id="7"/>
+      <w:r>
+        <w:rPr>
+          <w:rFonts w:ascii="Times New Roman" w:cs="Times New Roman" w:eastAsia="Times New Roman" w:hAnsi="Times New Roman"/>
+          <w:sz w:val="36"/>
+          <w:szCs w:val="36"/>
+          <w:rtl w:val="0"/>
+        </w:rPr>
         <w:t xml:space="preserve">Experiments </w:t>
       </w:r>
     </w:p>
@@ -1509,8 +1624,8 @@
           <w:szCs w:val="36"/>
         </w:rPr>
       </w:pPr>
-      <w:bookmarkStart w:colFirst="0" w:colLast="0" w:name="_eaejtm7opcr" w:id="5"/>
-      <w:bookmarkEnd w:id="5"/>
+      <w:bookmarkStart w:colFirst="0" w:colLast="0" w:name="_eaejtm7opcr" w:id="8"/>
+      <w:bookmarkEnd w:id="8"/>
       <w:r>
         <w:rPr>
           <w:rFonts w:ascii="Times New Roman" w:cs="Times New Roman" w:eastAsia="Times New Roman" w:hAnsi="Times New Roman"/>
@@ -1586,8 +1701,8 @@
           <w:szCs w:val="36"/>
         </w:rPr>
       </w:pPr>
-      <w:bookmarkStart w:colFirst="0" w:colLast="0" w:name="_6fw7daqivnw2" w:id="6"/>
-      <w:bookmarkEnd w:id="6"/>
+      <w:bookmarkStart w:colFirst="0" w:colLast="0" w:name="_6fw7daqivnw2" w:id="9"/>
+      <w:bookmarkEnd w:id="9"/>
       <w:r>
         <w:rPr>
           <w:rFonts w:ascii="Times New Roman" w:cs="Times New Roman" w:eastAsia="Times New Roman" w:hAnsi="Times New Roman"/>
@@ -1615,8 +1730,8 @@
           <w:szCs w:val="36"/>
         </w:rPr>
       </w:pPr>
-      <w:bookmarkStart w:colFirst="0" w:colLast="0" w:name="_8mg4n67vm43r" w:id="7"/>
-      <w:bookmarkEnd w:id="7"/>
+      <w:bookmarkStart w:colFirst="0" w:colLast="0" w:name="_8mg4n67vm43r" w:id="10"/>
+      <w:bookmarkEnd w:id="10"/>
       <w:r>
         <w:rPr>
           <w:rFonts w:ascii="Times New Roman" w:cs="Times New Roman" w:eastAsia="Times New Roman" w:hAnsi="Times New Roman"/>

</xml_diff>